<commit_message>
added dynamic menu for every roles, tasks, operations
</commit_message>
<xml_diff>
--- a/bao_cao/bao_cao_luan_van_pos.docx
+++ b/bao_cao/bao_cao_luan_van_pos.docx
@@ -200,15 +200,15 @@
         <w:jc w:val="center"/>
         <w:rPr>
           <w:b/>
-          <w:sz w:val="36"/>
-          <w:szCs w:val="26"/>
+          <w:sz w:val="28"/>
+          <w:szCs w:val="28"/>
         </w:rPr>
       </w:pPr>
       <w:r>
         <w:rPr>
           <w:b/>
-          <w:sz w:val="36"/>
-          <w:szCs w:val="26"/>
+          <w:sz w:val="28"/>
+          <w:szCs w:val="28"/>
         </w:rPr>
         <w:t xml:space="preserve">BÁO CÁO LUẬN VĂN TỐT NGHIỆP </w:t>
       </w:r>
@@ -222,18 +222,10 @@
         <w:jc w:val="center"/>
         <w:rPr>
           <w:b/>
-          <w:sz w:val="28"/>
-          <w:szCs w:val="26"/>
-        </w:rPr>
-      </w:pPr>
-      <w:r>
-        <w:rPr>
-          <w:b/>
-          <w:sz w:val="28"/>
-          <w:szCs w:val="26"/>
-        </w:rPr>
-        <w:t>Đề tài</w:t>
-      </w:r>
+          <w:sz w:val="36"/>
+          <w:szCs w:val="26"/>
+        </w:rPr>
+      </w:pPr>
     </w:p>
     <w:p>
       <w:pPr>
@@ -244,17 +236,19 @@
         <w:jc w:val="center"/>
         <w:rPr>
           <w:b/>
-          <w:sz w:val="32"/>
-          <w:szCs w:val="26"/>
+          <w:sz w:val="28"/>
+          <w:szCs w:val="26"/>
+          <w:u w:val="single"/>
         </w:rPr>
       </w:pPr>
       <w:r>
         <w:rPr>
           <w:b/>
-          <w:sz w:val="32"/>
-          <w:szCs w:val="26"/>
-        </w:rPr>
-        <w:t>THIẾT KẾ VÀ XÂY DỰNG HỆ THỐNG ĐIỂM BÁN HÀNG (POS – POINT OF SALES ) CHO CÁC SIÊU THỊ</w:t>
+          <w:sz w:val="28"/>
+          <w:szCs w:val="26"/>
+          <w:u w:val="single"/>
+        </w:rPr>
+        <w:t>Đề tài</w:t>
       </w:r>
     </w:p>
     <w:p>
@@ -266,10 +260,18 @@
         <w:jc w:val="center"/>
         <w:rPr>
           <w:b/>
-          <w:sz w:val="26"/>
-          <w:szCs w:val="26"/>
-        </w:rPr>
-      </w:pPr>
+          <w:sz w:val="34"/>
+          <w:szCs w:val="34"/>
+        </w:rPr>
+      </w:pPr>
+      <w:r>
+        <w:rPr>
+          <w:b/>
+          <w:sz w:val="34"/>
+          <w:szCs w:val="34"/>
+        </w:rPr>
+        <w:t>THIẾT KẾ VÀ XÂY DỰNG HỆ THỐNG ĐIỂM BÁN HÀNG (POS – POINT OF SALES ) CHO CÁC SIÊU THỊ</w:t>
+      </w:r>
     </w:p>
     <w:p>
       <w:pPr>
@@ -347,7 +349,6 @@
           <w:tab w:val="left" w:pos="3810"/>
         </w:tabs>
         <w:spacing w:line="288" w:lineRule="auto"/>
-        <w:jc w:val="center"/>
         <w:rPr>
           <w:b/>
           <w:sz w:val="26"/>
@@ -361,7 +362,6 @@
           <w:tab w:val="left" w:pos="3810"/>
         </w:tabs>
         <w:spacing w:line="288" w:lineRule="auto"/>
-        <w:jc w:val="center"/>
         <w:rPr>
           <w:b/>
           <w:sz w:val="26"/>
@@ -375,19 +375,6 @@
           <w:tab w:val="left" w:pos="3810"/>
         </w:tabs>
         <w:spacing w:line="288" w:lineRule="auto"/>
-        <w:rPr>
-          <w:b/>
-          <w:sz w:val="26"/>
-          <w:szCs w:val="26"/>
-        </w:rPr>
-      </w:pPr>
-    </w:p>
-    <w:p>
-      <w:pPr>
-        <w:tabs>
-          <w:tab w:val="left" w:pos="3810"/>
-        </w:tabs>
-        <w:spacing w:line="288" w:lineRule="auto"/>
         <w:ind w:firstLine="540"/>
         <w:rPr>
           <w:b/>
@@ -409,7 +396,23 @@
           <w:sz w:val="26"/>
           <w:szCs w:val="26"/>
         </w:rPr>
-        <w:t>ThS</w:t>
+        <w:t>Th</w:t>
+      </w:r>
+      <w:r>
+        <w:rPr>
+          <w:b/>
+          <w:sz w:val="26"/>
+          <w:szCs w:val="26"/>
+        </w:rPr>
+        <w:t>.</w:t>
+      </w:r>
+      <w:r>
+        <w:rPr>
+          <w:b/>
+          <w:sz w:val="26"/>
+          <w:szCs w:val="26"/>
+        </w:rPr>
+        <w:t>S</w:t>
       </w:r>
       <w:r>
         <w:rPr>
@@ -5981,6 +5984,49 @@
           <w:szCs w:val="26"/>
         </w:rPr>
       </w:pPr>
+      <w:r>
+        <w:rPr>
+          <w:noProof/>
+          <w:sz w:val="26"/>
+          <w:szCs w:val="26"/>
+        </w:rPr>
+        <w:lastRenderedPageBreak/>
+        <w:drawing>
+          <wp:inline distT="0" distB="0" distL="0" distR="0">
+            <wp:extent cx="5957469" cy="3434290"/>
+            <wp:effectExtent l="19050" t="0" r="5181" b="0"/>
+            <wp:docPr id="18" name="Picture 17" descr="So_do_nhap_xuat_san_pham.jpg"/>
+            <wp:cNvGraphicFramePr>
+              <a:graphicFrameLocks xmlns:a="http://schemas.openxmlformats.org/drawingml/2006/main" noChangeAspect="1"/>
+            </wp:cNvGraphicFramePr>
+            <a:graphic xmlns:a="http://schemas.openxmlformats.org/drawingml/2006/main">
+              <a:graphicData uri="http://schemas.openxmlformats.org/drawingml/2006/picture">
+                <pic:pic xmlns:pic="http://schemas.openxmlformats.org/drawingml/2006/picture">
+                  <pic:nvPicPr>
+                    <pic:cNvPr id="0" name="So_do_nhap_xuat_san_pham.jpg"/>
+                    <pic:cNvPicPr/>
+                  </pic:nvPicPr>
+                  <pic:blipFill>
+                    <a:blip r:embed="rId12"/>
+                    <a:stretch>
+                      <a:fillRect/>
+                    </a:stretch>
+                  </pic:blipFill>
+                  <pic:spPr>
+                    <a:xfrm>
+                      <a:off x="0" y="0"/>
+                      <a:ext cx="5954541" cy="3432602"/>
+                    </a:xfrm>
+                    <a:prstGeom prst="rect">
+                      <a:avLst/>
+                    </a:prstGeom>
+                  </pic:spPr>
+                </pic:pic>
+              </a:graphicData>
+            </a:graphic>
+          </wp:inline>
+        </w:drawing>
+      </w:r>
     </w:p>
     <w:p>
       <w:pPr>
@@ -6260,7 +6306,6 @@
           <w:szCs w:val="26"/>
           <w:vertAlign w:val="subscript"/>
         </w:rPr>
-        <w:lastRenderedPageBreak/>
         <w:drawing>
           <wp:inline distT="0" distB="0" distL="0" distR="0">
             <wp:extent cx="6217848" cy="7088830"/>
@@ -6277,7 +6322,7 @@
                     <pic:cNvPicPr/>
                   </pic:nvPicPr>
                   <pic:blipFill>
-                    <a:blip r:embed="rId12"/>
+                    <a:blip r:embed="rId13"/>
                     <a:stretch>
                       <a:fillRect/>
                     </a:stretch>
@@ -6378,7 +6423,6 @@
           <w:sz w:val="26"/>
           <w:szCs w:val="26"/>
         </w:rPr>
-        <w:lastRenderedPageBreak/>
         <w:drawing>
           <wp:inline distT="0" distB="0" distL="0" distR="0">
             <wp:extent cx="6097078" cy="2709967"/>
@@ -6395,7 +6439,7 @@
                     <pic:cNvPicPr/>
                   </pic:nvPicPr>
                   <pic:blipFill>
-                    <a:blip r:embed="rId13"/>
+                    <a:blip r:embed="rId14"/>
                     <a:stretch>
                       <a:fillRect/>
                     </a:stretch>
@@ -6517,7 +6561,7 @@
                     <pic:cNvPicPr/>
                   </pic:nvPicPr>
                   <pic:blipFill>
-                    <a:blip r:embed="rId14"/>
+                    <a:blip r:embed="rId15"/>
                     <a:stretch>
                       <a:fillRect/>
                     </a:stretch>
@@ -6643,7 +6687,7 @@
                     <pic:cNvPicPr/>
                   </pic:nvPicPr>
                   <pic:blipFill>
-                    <a:blip r:embed="rId15"/>
+                    <a:blip r:embed="rId16"/>
                     <a:stretch>
                       <a:fillRect/>
                     </a:stretch>
@@ -6769,7 +6813,7 @@
                     <pic:cNvPicPr/>
                   </pic:nvPicPr>
                   <pic:blipFill>
-                    <a:blip r:embed="rId16"/>
+                    <a:blip r:embed="rId17"/>
                     <a:stretch>
                       <a:fillRect/>
                     </a:stretch>
@@ -17655,6 +17699,7 @@
           <w:noProof/>
           <w:sz w:val="26"/>
           <w:szCs w:val="26"/>
+          <w:vertAlign w:val="subscript"/>
         </w:rPr>
         <w:drawing>
           <wp:inline distT="0" distB="0" distL="0" distR="0">
@@ -17672,7 +17717,7 @@
                     <pic:cNvPicPr/>
                   </pic:nvPicPr>
                   <pic:blipFill>
-                    <a:blip r:embed="rId17" cstate="print"/>
+                    <a:blip r:embed="rId18" cstate="print"/>
                     <a:stretch>
                       <a:fillRect/>
                     </a:stretch>
@@ -17800,83 +17845,223 @@
     </w:p>
     <w:p>
       <w:pPr>
-        <w:spacing w:line="288" w:lineRule="auto"/>
-        <w:jc w:val="both"/>
-        <w:rPr>
-          <w:sz w:val="26"/>
-          <w:szCs w:val="26"/>
-        </w:rPr>
-      </w:pPr>
-    </w:p>
-    <w:p>
-      <w:pPr>
-        <w:spacing w:line="288" w:lineRule="auto"/>
-        <w:jc w:val="both"/>
-        <w:rPr>
-          <w:sz w:val="26"/>
-          <w:szCs w:val="26"/>
-        </w:rPr>
-      </w:pPr>
-    </w:p>
-    <w:p>
-      <w:pPr>
-        <w:spacing w:line="288" w:lineRule="auto"/>
-        <w:jc w:val="both"/>
-        <w:rPr>
-          <w:sz w:val="26"/>
-          <w:szCs w:val="26"/>
-        </w:rPr>
-      </w:pPr>
-    </w:p>
-    <w:p>
-      <w:pPr>
-        <w:spacing w:line="288" w:lineRule="auto"/>
-        <w:jc w:val="both"/>
-        <w:rPr>
-          <w:sz w:val="26"/>
-          <w:szCs w:val="26"/>
-        </w:rPr>
-      </w:pPr>
-    </w:p>
-    <w:p>
-      <w:pPr>
-        <w:spacing w:line="288" w:lineRule="auto"/>
-        <w:jc w:val="both"/>
-        <w:rPr>
-          <w:sz w:val="26"/>
-          <w:szCs w:val="26"/>
-        </w:rPr>
-      </w:pPr>
-    </w:p>
-    <w:p>
-      <w:pPr>
-        <w:spacing w:line="288" w:lineRule="auto"/>
-        <w:jc w:val="both"/>
-        <w:rPr>
-          <w:sz w:val="26"/>
-          <w:szCs w:val="26"/>
-        </w:rPr>
-      </w:pPr>
-    </w:p>
-    <w:p>
-      <w:pPr>
-        <w:spacing w:line="288" w:lineRule="auto"/>
-        <w:jc w:val="both"/>
-        <w:rPr>
-          <w:sz w:val="26"/>
-          <w:szCs w:val="26"/>
-        </w:rPr>
-      </w:pPr>
-    </w:p>
-    <w:p>
-      <w:pPr>
-        <w:spacing w:line="288" w:lineRule="auto"/>
-        <w:jc w:val="both"/>
-        <w:rPr>
-          <w:sz w:val="26"/>
-          <w:szCs w:val="26"/>
-        </w:rPr>
-      </w:pPr>
+        <w:pStyle w:val="ListParagraph"/>
+        <w:numPr>
+          <w:ilvl w:val="1"/>
+          <w:numId w:val="1"/>
+        </w:numPr>
+        <w:spacing w:line="288" w:lineRule="auto"/>
+        <w:jc w:val="both"/>
+        <w:rPr>
+          <w:sz w:val="26"/>
+          <w:szCs w:val="26"/>
+        </w:rPr>
+      </w:pPr>
+      <w:r>
+        <w:rPr>
+          <w:sz w:val="26"/>
+          <w:szCs w:val="26"/>
+        </w:rPr>
+        <w:lastRenderedPageBreak/>
+        <w:t>Sơ đồ tuần tự (Sequence Diagram):</w:t>
+      </w:r>
+    </w:p>
+    <w:p>
+      <w:pPr>
+        <w:pStyle w:val="ListParagraph"/>
+        <w:numPr>
+          <w:ilvl w:val="2"/>
+          <w:numId w:val="1"/>
+        </w:numPr>
+        <w:spacing w:line="288" w:lineRule="auto"/>
+        <w:jc w:val="both"/>
+        <w:rPr>
+          <w:sz w:val="26"/>
+          <w:szCs w:val="26"/>
+        </w:rPr>
+      </w:pPr>
+      <w:r>
+        <w:rPr>
+          <w:sz w:val="26"/>
+          <w:szCs w:val="26"/>
+        </w:rPr>
+        <w:t>Sơ đồ tuần tự Use-case Nhập sản phẩm:</w:t>
+      </w:r>
+    </w:p>
+    <w:p>
+      <w:pPr>
+        <w:pStyle w:val="ListParagraph"/>
+        <w:spacing w:line="288" w:lineRule="auto"/>
+        <w:ind w:left="1080"/>
+        <w:jc w:val="both"/>
+        <w:rPr>
+          <w:sz w:val="26"/>
+          <w:szCs w:val="26"/>
+        </w:rPr>
+      </w:pPr>
+    </w:p>
+    <w:p>
+      <w:pPr>
+        <w:pStyle w:val="ListParagraph"/>
+        <w:spacing w:line="288" w:lineRule="auto"/>
+        <w:ind w:left="0"/>
+        <w:jc w:val="both"/>
+        <w:rPr>
+          <w:sz w:val="26"/>
+          <w:szCs w:val="26"/>
+        </w:rPr>
+      </w:pPr>
+      <w:r>
+        <w:rPr>
+          <w:noProof/>
+          <w:sz w:val="26"/>
+          <w:szCs w:val="26"/>
+        </w:rPr>
+        <w:drawing>
+          <wp:inline distT="0" distB="0" distL="0" distR="0">
+            <wp:extent cx="6173430" cy="2743200"/>
+            <wp:effectExtent l="19050" t="0" r="0" b="0"/>
+            <wp:docPr id="16" name="Picture 15" descr="So_do_tuan_tu-use-case_Nhap_kho.jpg"/>
+            <wp:cNvGraphicFramePr>
+              <a:graphicFrameLocks xmlns:a="http://schemas.openxmlformats.org/drawingml/2006/main" noChangeAspect="1"/>
+            </wp:cNvGraphicFramePr>
+            <a:graphic xmlns:a="http://schemas.openxmlformats.org/drawingml/2006/main">
+              <a:graphicData uri="http://schemas.openxmlformats.org/drawingml/2006/picture">
+                <pic:pic xmlns:pic="http://schemas.openxmlformats.org/drawingml/2006/picture">
+                  <pic:nvPicPr>
+                    <pic:cNvPr id="0" name="So_do_tuan_tu-use-case_Nhap_kho.jpg"/>
+                    <pic:cNvPicPr/>
+                  </pic:nvPicPr>
+                  <pic:blipFill>
+                    <a:blip r:embed="rId19" cstate="print"/>
+                    <a:stretch>
+                      <a:fillRect/>
+                    </a:stretch>
+                  </pic:blipFill>
+                  <pic:spPr>
+                    <a:xfrm>
+                      <a:off x="0" y="0"/>
+                      <a:ext cx="6172987" cy="2743003"/>
+                    </a:xfrm>
+                    <a:prstGeom prst="rect">
+                      <a:avLst/>
+                    </a:prstGeom>
+                  </pic:spPr>
+                </pic:pic>
+              </a:graphicData>
+            </a:graphic>
+          </wp:inline>
+        </w:drawing>
+      </w:r>
+    </w:p>
+    <w:p>
+      <w:pPr>
+        <w:spacing w:line="288" w:lineRule="auto"/>
+        <w:ind w:left="720"/>
+        <w:jc w:val="both"/>
+        <w:rPr>
+          <w:sz w:val="26"/>
+          <w:szCs w:val="26"/>
+        </w:rPr>
+      </w:pPr>
+    </w:p>
+    <w:p>
+      <w:pPr>
+        <w:pStyle w:val="ListParagraph"/>
+        <w:numPr>
+          <w:ilvl w:val="2"/>
+          <w:numId w:val="1"/>
+        </w:numPr>
+        <w:spacing w:line="288" w:lineRule="auto"/>
+        <w:jc w:val="both"/>
+        <w:rPr>
+          <w:sz w:val="26"/>
+          <w:szCs w:val="26"/>
+        </w:rPr>
+      </w:pPr>
+      <w:r>
+        <w:rPr>
+          <w:sz w:val="26"/>
+          <w:szCs w:val="26"/>
+        </w:rPr>
+        <w:t xml:space="preserve">Sơ đồ tuần tự Use-case </w:t>
+      </w:r>
+      <w:r>
+        <w:rPr>
+          <w:sz w:val="26"/>
+          <w:szCs w:val="26"/>
+        </w:rPr>
+        <w:t>Xuất</w:t>
+      </w:r>
+      <w:r>
+        <w:rPr>
+          <w:sz w:val="26"/>
+          <w:szCs w:val="26"/>
+        </w:rPr>
+        <w:t xml:space="preserve"> sản phẩm:</w:t>
+      </w:r>
+    </w:p>
+    <w:p>
+      <w:pPr>
+        <w:spacing w:line="288" w:lineRule="auto"/>
+        <w:jc w:val="both"/>
+        <w:rPr>
+          <w:sz w:val="26"/>
+          <w:szCs w:val="26"/>
+        </w:rPr>
+      </w:pPr>
+    </w:p>
+    <w:p>
+      <w:pPr>
+        <w:spacing w:line="288" w:lineRule="auto"/>
+        <w:jc w:val="both"/>
+        <w:rPr>
+          <w:sz w:val="26"/>
+          <w:szCs w:val="26"/>
+        </w:rPr>
+      </w:pPr>
+      <w:r>
+        <w:rPr>
+          <w:noProof/>
+          <w:sz w:val="26"/>
+          <w:szCs w:val="26"/>
+        </w:rPr>
+        <w:drawing>
+          <wp:inline distT="0" distB="0" distL="0" distR="0">
+            <wp:extent cx="6133169" cy="2596896"/>
+            <wp:effectExtent l="19050" t="0" r="931" b="0"/>
+            <wp:docPr id="15" name="Picture 14" descr="So_do_tuan_tu_use_case_xuat_kho.jpg"/>
+            <wp:cNvGraphicFramePr>
+              <a:graphicFrameLocks xmlns:a="http://schemas.openxmlformats.org/drawingml/2006/main" noChangeAspect="1"/>
+            </wp:cNvGraphicFramePr>
+            <a:graphic xmlns:a="http://schemas.openxmlformats.org/drawingml/2006/main">
+              <a:graphicData uri="http://schemas.openxmlformats.org/drawingml/2006/picture">
+                <pic:pic xmlns:pic="http://schemas.openxmlformats.org/drawingml/2006/picture">
+                  <pic:nvPicPr>
+                    <pic:cNvPr id="0" name="So_do_tuan_tu_use_case_xuat_kho.jpg"/>
+                    <pic:cNvPicPr/>
+                  </pic:nvPicPr>
+                  <pic:blipFill>
+                    <a:blip r:embed="rId20" cstate="print"/>
+                    <a:stretch>
+                      <a:fillRect/>
+                    </a:stretch>
+                  </pic:blipFill>
+                  <pic:spPr>
+                    <a:xfrm>
+                      <a:off x="0" y="0"/>
+                      <a:ext cx="6133234" cy="2596923"/>
+                    </a:xfrm>
+                    <a:prstGeom prst="rect">
+                      <a:avLst/>
+                    </a:prstGeom>
+                  </pic:spPr>
+                </pic:pic>
+              </a:graphicData>
+            </a:graphic>
+          </wp:inline>
+        </w:drawing>
+      </w:r>
     </w:p>
     <w:p>
       <w:pPr>
@@ -18091,7 +18276,7 @@
         <w:pStyle w:val="ListParagraph"/>
         <w:numPr>
           <w:ilvl w:val="1"/>
-          <w:numId w:val="8"/>
+          <w:numId w:val="1"/>
         </w:numPr>
         <w:spacing w:line="288" w:lineRule="auto"/>
         <w:jc w:val="both"/>
@@ -18105,7 +18290,7 @@
           <w:sz w:val="26"/>
           <w:szCs w:val="26"/>
         </w:rPr>
-        <w:t xml:space="preserve"> Sơ đồ tuần tự (Sequence Diagram):</w:t>
+        <w:t xml:space="preserve"> Thiết kế dữ liệu (ERD – Entity Relationship Diagram):</w:t>
       </w:r>
     </w:p>
     <w:p>
@@ -18118,64 +18303,31 @@
           <w:szCs w:val="26"/>
         </w:rPr>
       </w:pPr>
+    </w:p>
+    <w:p>
+      <w:pPr>
+        <w:pStyle w:val="ListParagraph"/>
+        <w:spacing w:line="288" w:lineRule="auto"/>
+        <w:jc w:val="both"/>
+        <w:rPr>
+          <w:sz w:val="26"/>
+          <w:szCs w:val="26"/>
+        </w:rPr>
+      </w:pPr>
+      <w:r>
+        <w:rPr>
+          <w:sz w:val="26"/>
+          <w:szCs w:val="26"/>
+        </w:rPr>
+        <w:t>Rang buoc toan ven</w:t>
+      </w:r>
     </w:p>
     <w:p>
       <w:pPr>
         <w:pStyle w:val="ListParagraph"/>
         <w:numPr>
           <w:ilvl w:val="1"/>
-          <w:numId w:val="8"/>
-        </w:numPr>
-        <w:spacing w:line="288" w:lineRule="auto"/>
-        <w:jc w:val="both"/>
-        <w:rPr>
-          <w:sz w:val="26"/>
-          <w:szCs w:val="26"/>
-        </w:rPr>
-      </w:pPr>
-      <w:r>
-        <w:rPr>
-          <w:sz w:val="26"/>
-          <w:szCs w:val="26"/>
-        </w:rPr>
-        <w:t xml:space="preserve"> Thiết kế dữ liệu (ERD – Entity Relationship Diagram):</w:t>
-      </w:r>
-    </w:p>
-    <w:p>
-      <w:pPr>
-        <w:pStyle w:val="ListParagraph"/>
-        <w:spacing w:line="288" w:lineRule="auto"/>
-        <w:jc w:val="both"/>
-        <w:rPr>
-          <w:sz w:val="26"/>
-          <w:szCs w:val="26"/>
-        </w:rPr>
-      </w:pPr>
-    </w:p>
-    <w:p>
-      <w:pPr>
-        <w:pStyle w:val="ListParagraph"/>
-        <w:spacing w:line="288" w:lineRule="auto"/>
-        <w:jc w:val="both"/>
-        <w:rPr>
-          <w:sz w:val="26"/>
-          <w:szCs w:val="26"/>
-        </w:rPr>
-      </w:pPr>
-      <w:r>
-        <w:rPr>
-          <w:sz w:val="26"/>
-          <w:szCs w:val="26"/>
-        </w:rPr>
-        <w:t>Rang buoc toan ven</w:t>
-      </w:r>
-    </w:p>
-    <w:p>
-      <w:pPr>
-        <w:pStyle w:val="ListParagraph"/>
-        <w:numPr>
-          <w:ilvl w:val="1"/>
-          <w:numId w:val="8"/>
+          <w:numId w:val="1"/>
         </w:numPr>
         <w:spacing w:line="288" w:lineRule="auto"/>
         <w:jc w:val="both"/>
@@ -18822,6 +18974,20 @@
           <w:szCs w:val="26"/>
         </w:rPr>
       </w:pPr>
+      <w:r>
+        <w:rPr>
+          <w:sz w:val="26"/>
+          <w:szCs w:val="26"/>
+        </w:rPr>
+        <w:softHyphen/>
+      </w:r>
+      <w:r>
+        <w:rPr>
+          <w:sz w:val="26"/>
+          <w:szCs w:val="26"/>
+        </w:rPr>
+        <w:softHyphen/>
+      </w:r>
     </w:p>
     <w:p>
       <w:pPr>
@@ -19368,8 +19534,8 @@
       </w:r>
     </w:p>
     <w:sectPr>
-      <w:headerReference w:type="default" r:id="rId18"/>
-      <w:footerReference w:type="default" r:id="rId19"/>
+      <w:headerReference w:type="default" r:id="rId21"/>
+      <w:footerReference w:type="default" r:id="rId22"/>
       <w:pgSz w:w="11907" w:h="16840" w:code="9"/>
       <w:pgMar w:top="1701" w:right="1134" w:bottom="1985" w:left="1985" w:header="720" w:footer="720" w:gutter="0"/>
       <w:cols w:space="720"/>
@@ -19419,7 +19585,7 @@
             <w:rPr>
               <w:noProof/>
             </w:rPr>
-            <w:t>28</w:t>
+            <w:t>13</w:t>
           </w:r>
         </w:fldSimple>
       </w:p>
@@ -23870,6 +24036,151 @@
     </w:lvl>
   </w:abstractNum>
   <w:abstractNum w:abstractNumId="42">
+    <w:nsid w:val="75505B3D"/>
+    <w:multiLevelType w:val="multilevel"/>
+    <w:tmpl w:val="B2AACD10"/>
+    <w:lvl w:ilvl="0">
+      <w:start w:val="1"/>
+      <w:numFmt w:val="decimal"/>
+      <w:lvlText w:val="%1."/>
+      <w:lvlJc w:val="left"/>
+      <w:pPr>
+        <w:tabs>
+          <w:tab w:val="num" w:pos="720"/>
+        </w:tabs>
+        <w:ind w:left="720" w:hanging="360"/>
+      </w:pPr>
+    </w:lvl>
+    <w:lvl w:ilvl="1">
+      <w:start w:val="1"/>
+      <w:numFmt w:val="decimal"/>
+      <w:isLgl/>
+      <w:lvlText w:val="%1.%2"/>
+      <w:lvlJc w:val="left"/>
+      <w:pPr>
+        <w:tabs>
+          <w:tab w:val="num" w:pos="750"/>
+        </w:tabs>
+        <w:ind w:left="750" w:hanging="390"/>
+      </w:pPr>
+      <w:rPr>
+        <w:rFonts w:hint="default"/>
+      </w:rPr>
+    </w:lvl>
+    <w:lvl w:ilvl="2">
+      <w:start w:val="1"/>
+      <w:numFmt w:val="decimal"/>
+      <w:isLgl/>
+      <w:lvlText w:val="%1.%2.%3"/>
+      <w:lvlJc w:val="left"/>
+      <w:pPr>
+        <w:tabs>
+          <w:tab w:val="num" w:pos="1080"/>
+        </w:tabs>
+        <w:ind w:left="1080" w:hanging="720"/>
+      </w:pPr>
+      <w:rPr>
+        <w:rFonts w:hint="default"/>
+      </w:rPr>
+    </w:lvl>
+    <w:lvl w:ilvl="3">
+      <w:start w:val="1"/>
+      <w:numFmt w:val="decimal"/>
+      <w:isLgl/>
+      <w:lvlText w:val="%1.%2.%3.%4"/>
+      <w:lvlJc w:val="left"/>
+      <w:pPr>
+        <w:tabs>
+          <w:tab w:val="num" w:pos="1080"/>
+        </w:tabs>
+        <w:ind w:left="1080" w:hanging="720"/>
+      </w:pPr>
+      <w:rPr>
+        <w:rFonts w:hint="default"/>
+      </w:rPr>
+    </w:lvl>
+    <w:lvl w:ilvl="4">
+      <w:start w:val="1"/>
+      <w:numFmt w:val="decimal"/>
+      <w:isLgl/>
+      <w:lvlText w:val="%1.%2.%3.%4.%5"/>
+      <w:lvlJc w:val="left"/>
+      <w:pPr>
+        <w:tabs>
+          <w:tab w:val="num" w:pos="1440"/>
+        </w:tabs>
+        <w:ind w:left="1440" w:hanging="1080"/>
+      </w:pPr>
+      <w:rPr>
+        <w:rFonts w:hint="default"/>
+      </w:rPr>
+    </w:lvl>
+    <w:lvl w:ilvl="5">
+      <w:start w:val="1"/>
+      <w:numFmt w:val="decimal"/>
+      <w:isLgl/>
+      <w:lvlText w:val="%1.%2.%3.%4.%5.%6"/>
+      <w:lvlJc w:val="left"/>
+      <w:pPr>
+        <w:tabs>
+          <w:tab w:val="num" w:pos="1800"/>
+        </w:tabs>
+        <w:ind w:left="1800" w:hanging="1440"/>
+      </w:pPr>
+      <w:rPr>
+        <w:rFonts w:hint="default"/>
+      </w:rPr>
+    </w:lvl>
+    <w:lvl w:ilvl="6">
+      <w:start w:val="1"/>
+      <w:numFmt w:val="decimal"/>
+      <w:isLgl/>
+      <w:lvlText w:val="%1.%2.%3.%4.%5.%6.%7"/>
+      <w:lvlJc w:val="left"/>
+      <w:pPr>
+        <w:tabs>
+          <w:tab w:val="num" w:pos="1800"/>
+        </w:tabs>
+        <w:ind w:left="1800" w:hanging="1440"/>
+      </w:pPr>
+      <w:rPr>
+        <w:rFonts w:hint="default"/>
+      </w:rPr>
+    </w:lvl>
+    <w:lvl w:ilvl="7">
+      <w:start w:val="1"/>
+      <w:numFmt w:val="decimal"/>
+      <w:isLgl/>
+      <w:lvlText w:val="%1.%2.%3.%4.%5.%6.%7.%8"/>
+      <w:lvlJc w:val="left"/>
+      <w:pPr>
+        <w:tabs>
+          <w:tab w:val="num" w:pos="2160"/>
+        </w:tabs>
+        <w:ind w:left="2160" w:hanging="1800"/>
+      </w:pPr>
+      <w:rPr>
+        <w:rFonts w:hint="default"/>
+      </w:rPr>
+    </w:lvl>
+    <w:lvl w:ilvl="8">
+      <w:start w:val="1"/>
+      <w:numFmt w:val="decimal"/>
+      <w:isLgl/>
+      <w:lvlText w:val="%1.%2.%3.%4.%5.%6.%7.%8.%9"/>
+      <w:lvlJc w:val="left"/>
+      <w:pPr>
+        <w:tabs>
+          <w:tab w:val="num" w:pos="2160"/>
+        </w:tabs>
+        <w:ind w:left="2160" w:hanging="1800"/>
+      </w:pPr>
+      <w:rPr>
+        <w:rFonts w:hint="default"/>
+      </w:rPr>
+    </w:lvl>
+  </w:abstractNum>
+  <w:abstractNum w:abstractNumId="43">
     <w:nsid w:val="756F62C0"/>
     <w:multiLevelType w:val="hybridMultilevel"/>
     <w:tmpl w:val="00087898"/>
@@ -23958,7 +24269,7 @@
       </w:pPr>
     </w:lvl>
   </w:abstractNum>
-  <w:abstractNum w:abstractNumId="43">
+  <w:abstractNum w:abstractNumId="44">
     <w:nsid w:val="75CA1C8E"/>
     <w:multiLevelType w:val="multilevel"/>
     <w:tmpl w:val="A0349CC2"/>
@@ -24079,7 +24390,7 @@
       </w:rPr>
     </w:lvl>
   </w:abstractNum>
-  <w:abstractNum w:abstractNumId="44">
+  <w:abstractNum w:abstractNumId="45">
     <w:nsid w:val="76CA75D6"/>
     <w:multiLevelType w:val="hybridMultilevel"/>
     <w:tmpl w:val="9B7C4F90"/>
@@ -24168,7 +24479,7 @@
       </w:pPr>
     </w:lvl>
   </w:abstractNum>
-  <w:abstractNum w:abstractNumId="45">
+  <w:abstractNum w:abstractNumId="46">
     <w:nsid w:val="789A0EB8"/>
     <w:multiLevelType w:val="multilevel"/>
     <w:tmpl w:val="E470555C"/>
@@ -24289,7 +24600,7 @@
       </w:rPr>
     </w:lvl>
   </w:abstractNum>
-  <w:abstractNum w:abstractNumId="46">
+  <w:abstractNum w:abstractNumId="47">
     <w:nsid w:val="7A474321"/>
     <w:multiLevelType w:val="hybridMultilevel"/>
     <w:tmpl w:val="898AF570"/>
@@ -24378,7 +24689,7 @@
       </w:pPr>
     </w:lvl>
   </w:abstractNum>
-  <w:abstractNum w:abstractNumId="47">
+  <w:abstractNum w:abstractNumId="48">
     <w:nsid w:val="7D946CB2"/>
     <w:multiLevelType w:val="multilevel"/>
     <w:tmpl w:val="9C808BCE"/>
@@ -24499,7 +24810,7 @@
       </w:rPr>
     </w:lvl>
   </w:abstractNum>
-  <w:abstractNum w:abstractNumId="48">
+  <w:abstractNum w:abstractNumId="49">
     <w:nsid w:val="7F93001F"/>
     <w:multiLevelType w:val="hybridMultilevel"/>
     <w:tmpl w:val="D756BC4C"/>
@@ -24631,7 +24942,7 @@
     <w:abstractNumId w:val="27"/>
   </w:num>
   <w:num w:numId="15">
-    <w:abstractNumId w:val="43"/>
+    <w:abstractNumId w:val="44"/>
   </w:num>
   <w:num w:numId="16">
     <w:abstractNumId w:val="5"/>
@@ -24652,7 +24963,7 @@
     <w:abstractNumId w:val="1"/>
   </w:num>
   <w:num w:numId="22">
-    <w:abstractNumId w:val="48"/>
+    <w:abstractNumId w:val="49"/>
   </w:num>
   <w:num w:numId="23">
     <w:abstractNumId w:val="24"/>
@@ -24661,7 +24972,7 @@
     <w:abstractNumId w:val="0"/>
   </w:num>
   <w:num w:numId="25">
-    <w:abstractNumId w:val="45"/>
+    <w:abstractNumId w:val="46"/>
   </w:num>
   <w:num w:numId="26">
     <w:abstractNumId w:val="39"/>
@@ -24679,7 +24990,7 @@
     <w:abstractNumId w:val="10"/>
   </w:num>
   <w:num w:numId="31">
-    <w:abstractNumId w:val="47"/>
+    <w:abstractNumId w:val="48"/>
   </w:num>
   <w:num w:numId="32">
     <w:abstractNumId w:val="12"/>
@@ -24691,13 +25002,13 @@
     <w:abstractNumId w:val="8"/>
   </w:num>
   <w:num w:numId="35">
-    <w:abstractNumId w:val="42"/>
+    <w:abstractNumId w:val="43"/>
   </w:num>
   <w:num w:numId="36">
-    <w:abstractNumId w:val="44"/>
+    <w:abstractNumId w:val="45"/>
   </w:num>
   <w:num w:numId="37">
-    <w:abstractNumId w:val="46"/>
+    <w:abstractNumId w:val="47"/>
   </w:num>
   <w:num w:numId="38">
     <w:abstractNumId w:val="13"/>
@@ -24734,6 +25045,9 @@
   </w:num>
   <w:num w:numId="49">
     <w:abstractNumId w:val="31"/>
+  </w:num>
+  <w:num w:numId="50">
+    <w:abstractNumId w:val="42"/>
   </w:num>
 </w:numbering>
 </file>

</xml_diff>